<commit_message>
Updating notes doc and adding example  code for IIR
</commit_message>
<xml_diff>
--- a/Documents/Filters/Digital_Filters.docx
+++ b/Documents/Filters/Digital_Filters.docx
@@ -150,9 +150,124 @@
     </w:p>
     <w:p>
       <w:pPr>
+        <w:pStyle w:val="Heading3"/>
+      </w:pPr>
+      <w:r>
+        <w:t>FIR Filter Design</w:t>
+      </w:r>
+    </w:p>
+    <w:p>
+      <w:r>
+        <w:t xml:space="preserve">FIR filters have no analogue </w:t>
+      </w:r>
+      <w:r>
+        <w:t>counterpart</w:t>
+      </w:r>
+      <w:r>
+        <w:t>.</w:t>
+      </w:r>
+      <w:r>
+        <w:t xml:space="preserve"> As previously noted, the FIR filter has a transfer function with no poles. This equates to no feedback in the filter. This leads</w:t>
+      </w:r>
+      <w:r>
+        <w:t xml:space="preserve"> to certain advantages:</w:t>
+      </w:r>
+    </w:p>
+    <w:p>
+      <w:pPr>
+        <w:pStyle w:val="ListParagraph"/>
+        <w:numPr>
+          <w:ilvl w:val="0"/>
+          <w:numId w:val="11"/>
+        </w:numPr>
+      </w:pPr>
+      <w:r>
+        <w:t>FIR filters are guaranteed to be stable due to the lac</w:t>
+      </w:r>
+      <w:r>
+        <w:t xml:space="preserve">k </w:t>
+      </w:r>
+      <w:r>
+        <w:t>of feedback</w:t>
+      </w:r>
+    </w:p>
+    <w:p>
+      <w:pPr>
+        <w:pStyle w:val="ListParagraph"/>
+        <w:numPr>
+          <w:ilvl w:val="0"/>
+          <w:numId w:val="11"/>
+        </w:numPr>
+      </w:pPr>
+      <w:r>
+        <w:t>It is very simple to make the phase response linear</w:t>
+      </w:r>
+    </w:p>
+    <w:p>
+      <w:pPr>
+        <w:pStyle w:val="ListParagraph"/>
+        <w:numPr>
+          <w:ilvl w:val="0"/>
+          <w:numId w:val="11"/>
+        </w:numPr>
+      </w:pPr>
+      <w:r>
+        <w:t>Eff</w:t>
+      </w:r>
+      <w:r>
+        <w:t>icient to computer in real time via the FFT</w:t>
+      </w:r>
+    </w:p>
+    <w:p>
+      <w:r>
+        <w:t>There are several methods available for FIR design</w:t>
+      </w:r>
+    </w:p>
+    <w:p>
+      <w:pPr>
+        <w:pStyle w:val="ListParagraph"/>
+        <w:numPr>
+          <w:ilvl w:val="0"/>
+          <w:numId w:val="11"/>
+        </w:numPr>
+      </w:pPr>
+      <w:r>
+        <w:t>Window/Truncation of an ideal filter</w:t>
+      </w:r>
+    </w:p>
+    <w:p>
+      <w:pPr>
+        <w:pStyle w:val="ListParagraph"/>
+        <w:numPr>
+          <w:ilvl w:val="0"/>
+          <w:numId w:val="11"/>
+        </w:numPr>
+      </w:pPr>
+      <w:r>
+        <w:t xml:space="preserve">Frequency domain sampling </w:t>
+      </w:r>
+      <w:r>
+        <w:t>and iFFT</w:t>
+      </w:r>
+    </w:p>
+    <w:p>
+      <w:pPr>
+        <w:pStyle w:val="ListParagraph"/>
+        <w:numPr>
+          <w:ilvl w:val="0"/>
+          <w:numId w:val="11"/>
+        </w:numPr>
+      </w:pPr>
+      <w:r>
+        <w:t>Least squares approximation to ideal filter response</w:t>
+      </w:r>
+    </w:p>
+    <w:p>
+      <w:pPr>
         <w:pStyle w:val="Heading2"/>
       </w:pPr>
       <w:r>
+        <w:lastRenderedPageBreak/>
         <w:t xml:space="preserve">The Bilinear </w:t>
       </w:r>
       <w:r>
@@ -305,8 +420,801 @@
         </m:oMath>
       </m:oMathPara>
     </w:p>
-    <w:p/>
-    <w:p/>
+    <w:p>
+      <w:pPr>
+        <w:rPr>
+          <w:i/>
+          <w:iCs/>
+        </w:rPr>
+      </w:pPr>
+      <w:r>
+        <w:t xml:space="preserve">This gives us a direct method of substitution </w:t>
+      </w:r>
+      <w:r>
+        <w:t>to obtain a digital TF from the analogue one (which would be a function of the compl</w:t>
+      </w:r>
+      <w:r>
+        <w:t xml:space="preserve">ex frequency </w:t>
+      </w:r>
+      <w:r>
+        <w:rPr>
+          <w:i/>
+          <w:iCs/>
+        </w:rPr>
+        <w:t xml:space="preserve">s. </w:t>
+      </w:r>
+    </w:p>
+    <w:p>
+      <w:r>
+        <w:t xml:space="preserve">However, the bilinear transform has the </w:t>
+      </w:r>
+      <w:r>
+        <w:t>property</w:t>
+      </w:r>
+      <w:r>
+        <w:t xml:space="preserve"> that it maps the entire </w:t>
+      </w:r>
+      <w:r>
+        <w:t xml:space="preserve">imaginary axis of the s-plane to the unit circle </w:t>
+      </w:r>
+      <w:r>
+        <w:t>of the z-plane. This means we have an infinitely long line mapped to a finite length curve</w:t>
+      </w:r>
+      <w:r>
+        <w:t>. As such, the imaginary axis must be shortened to fit. This results in what we call frequency wrapping. The further we move around the unit circle</w:t>
+      </w:r>
+      <w:r>
+        <w:t xml:space="preserve"> after using the bilinear transform, the bigger the difference is between the digital frequency at that point and its “corresponding” </w:t>
+      </w:r>
+      <w:r>
+        <w:t>analogue</w:t>
+      </w:r>
+      <w:r>
+        <w:t xml:space="preserve"> </w:t>
+      </w:r>
+      <w:r>
+        <w:t>frequency</w:t>
+      </w:r>
+      <w:r>
+        <w:t xml:space="preserve">. </w:t>
+      </w:r>
+    </w:p>
+    <w:p>
+      <w:pPr>
+        <w:pStyle w:val="Heading3"/>
+      </w:pPr>
+      <w:r>
+        <w:t>Frequency Wrapping</w:t>
+      </w:r>
+    </w:p>
+    <w:p>
+      <w:r>
+        <w:t>The relationship between anal</w:t>
+      </w:r>
+      <w:r>
+        <w:t>ogue frequency and digital under the bilinear transform is as follows:</w:t>
+      </w:r>
+    </w:p>
+    <w:p>
+      <w:pPr>
+        <w:rPr>
+          <w:rFonts w:eastAsiaTheme="minorEastAsia"/>
+        </w:rPr>
+      </w:pPr>
+      <m:oMathPara>
+        <m:oMath>
+          <m:sSub>
+            <m:sSubPr>
+              <m:ctrlPr>
+                <w:rPr>
+                  <w:rFonts w:ascii="Cambria Math" w:hAnsi="Cambria Math"/>
+                  <w:i/>
+                </w:rPr>
+              </m:ctrlPr>
+            </m:sSubPr>
+            <m:e>
+              <m:r>
+                <w:rPr>
+                  <w:rFonts w:ascii="Cambria Math" w:hAnsi="Cambria Math"/>
+                </w:rPr>
+                <m:t>ω</m:t>
+              </m:r>
+            </m:e>
+            <m:sub>
+              <m:r>
+                <w:rPr>
+                  <w:rFonts w:ascii="Cambria Math" w:hAnsi="Cambria Math"/>
+                </w:rPr>
+                <m:t>d</m:t>
+              </m:r>
+            </m:sub>
+          </m:sSub>
+          <m:r>
+            <w:rPr>
+              <w:rFonts w:ascii="Cambria Math" w:hAnsi="Cambria Math"/>
+            </w:rPr>
+            <m:t>=</m:t>
+          </m:r>
+          <m:sSup>
+            <m:sSupPr>
+              <m:ctrlPr>
+                <w:rPr>
+                  <w:rFonts w:ascii="Cambria Math" w:hAnsi="Cambria Math"/>
+                  <w:i/>
+                </w:rPr>
+              </m:ctrlPr>
+            </m:sSupPr>
+            <m:e>
+              <m:r>
+                <m:rPr>
+                  <m:nor/>
+                </m:rPr>
+                <w:rPr>
+                  <w:rFonts w:ascii="Cambria Math" w:hAnsi="Cambria Math"/>
+                </w:rPr>
+                <m:t>tan</m:t>
+              </m:r>
+            </m:e>
+            <m:sup>
+              <m:r>
+                <w:rPr>
+                  <w:rFonts w:ascii="Cambria Math" w:hAnsi="Cambria Math"/>
+                </w:rPr>
+                <m:t>-1</m:t>
+              </m:r>
+            </m:sup>
+          </m:sSup>
+          <m:d>
+            <m:dPr>
+              <m:ctrlPr>
+                <w:rPr>
+                  <w:rFonts w:ascii="Cambria Math" w:hAnsi="Cambria Math"/>
+                  <w:i/>
+                </w:rPr>
+              </m:ctrlPr>
+            </m:dPr>
+            <m:e>
+              <m:f>
+                <m:fPr>
+                  <m:ctrlPr>
+                    <w:rPr>
+                      <w:rFonts w:ascii="Cambria Math" w:hAnsi="Cambria Math"/>
+                      <w:i/>
+                    </w:rPr>
+                  </m:ctrlPr>
+                </m:fPr>
+                <m:num>
+                  <m:sSub>
+                    <m:sSubPr>
+                      <m:ctrlPr>
+                        <w:rPr>
+                          <w:rFonts w:ascii="Cambria Math" w:hAnsi="Cambria Math"/>
+                          <w:i/>
+                        </w:rPr>
+                      </m:ctrlPr>
+                    </m:sSubPr>
+                    <m:e>
+                      <m:r>
+                        <w:rPr>
+                          <w:rFonts w:ascii="Cambria Math" w:hAnsi="Cambria Math"/>
+                        </w:rPr>
+                        <m:t>ω</m:t>
+                      </m:r>
+                    </m:e>
+                    <m:sub>
+                      <m:r>
+                        <w:rPr>
+                          <w:rFonts w:ascii="Cambria Math" w:hAnsi="Cambria Math"/>
+                        </w:rPr>
+                        <m:t>a</m:t>
+                      </m:r>
+                    </m:sub>
+                  </m:sSub>
+                  <m:sSub>
+                    <m:sSubPr>
+                      <m:ctrlPr>
+                        <w:rPr>
+                          <w:rFonts w:ascii="Cambria Math" w:hAnsi="Cambria Math"/>
+                          <w:i/>
+                        </w:rPr>
+                      </m:ctrlPr>
+                    </m:sSubPr>
+                    <m:e>
+                      <m:r>
+                        <w:rPr>
+                          <w:rFonts w:ascii="Cambria Math" w:hAnsi="Cambria Math"/>
+                        </w:rPr>
+                        <m:t>T</m:t>
+                      </m:r>
+                    </m:e>
+                    <m:sub>
+                      <m:r>
+                        <w:rPr>
+                          <w:rFonts w:ascii="Cambria Math" w:hAnsi="Cambria Math"/>
+                        </w:rPr>
+                        <m:t>s</m:t>
+                      </m:r>
+                    </m:sub>
+                  </m:sSub>
+                </m:num>
+                <m:den>
+                  <m:r>
+                    <w:rPr>
+                      <w:rFonts w:ascii="Cambria Math" w:hAnsi="Cambria Math"/>
+                    </w:rPr>
+                    <m:t>2</m:t>
+                  </m:r>
+                </m:den>
+              </m:f>
+            </m:e>
+          </m:d>
+        </m:oMath>
+      </m:oMathPara>
+    </w:p>
+    <w:p>
+      <w:pPr>
+        <w:rPr>
+          <w:rFonts w:eastAsiaTheme="minorEastAsia"/>
+        </w:rPr>
+      </w:pPr>
+      <w:r>
+        <w:rPr>
+          <w:rFonts w:eastAsiaTheme="minorEastAsia"/>
+        </w:rPr>
+        <w:t>We can see that the distortion gets more pronounced the closer the analogue frequency gets t</w:t>
+      </w:r>
+      <w:r>
+        <w:rPr>
+          <w:rFonts w:eastAsiaTheme="minorEastAsia"/>
+        </w:rPr>
+        <w:t>o</w:t>
+      </w:r>
+      <w:r>
+        <w:rPr>
+          <w:rFonts w:eastAsiaTheme="minorEastAsia"/>
+        </w:rPr>
+        <w:t xml:space="preserve"> the Nyquist </w:t>
+      </w:r>
+      <w:r>
+        <w:rPr>
+          <w:rFonts w:eastAsiaTheme="minorEastAsia"/>
+        </w:rPr>
+        <w:t xml:space="preserve">rate </w:t>
+      </w:r>
+      <m:oMath>
+        <m:sSub>
+          <m:sSubPr>
+            <m:ctrlPr>
+              <w:rPr>
+                <w:rFonts w:ascii="Cambria Math" w:eastAsiaTheme="minorEastAsia" w:hAnsi="Cambria Math"/>
+                <w:i/>
+              </w:rPr>
+            </m:ctrlPr>
+          </m:sSubPr>
+          <m:e>
+            <m:r>
+              <w:rPr>
+                <w:rFonts w:ascii="Cambria Math" w:eastAsiaTheme="minorEastAsia" w:hAnsi="Cambria Math"/>
+              </w:rPr>
+              <m:t>f</m:t>
+            </m:r>
+          </m:e>
+          <m:sub>
+            <m:r>
+              <w:rPr>
+                <w:rFonts w:ascii="Cambria Math" w:eastAsiaTheme="minorEastAsia" w:hAnsi="Cambria Math"/>
+              </w:rPr>
+              <m:t>N</m:t>
+            </m:r>
+          </m:sub>
+        </m:sSub>
+        <m:r>
+          <w:rPr>
+            <w:rFonts w:ascii="Cambria Math" w:eastAsiaTheme="minorEastAsia" w:hAnsi="Cambria Math"/>
+          </w:rPr>
+          <m:t xml:space="preserve">= </m:t>
+        </m:r>
+        <m:f>
+          <m:fPr>
+            <m:type m:val="lin"/>
+            <m:ctrlPr>
+              <w:rPr>
+                <w:rFonts w:ascii="Cambria Math" w:eastAsiaTheme="minorEastAsia" w:hAnsi="Cambria Math"/>
+                <w:i/>
+              </w:rPr>
+            </m:ctrlPr>
+          </m:fPr>
+          <m:num>
+            <m:r>
+              <w:rPr>
+                <w:rFonts w:ascii="Cambria Math" w:eastAsiaTheme="minorEastAsia" w:hAnsi="Cambria Math"/>
+              </w:rPr>
+              <m:t>2</m:t>
+            </m:r>
+          </m:num>
+          <m:den>
+            <m:sSub>
+              <m:sSubPr>
+                <m:ctrlPr>
+                  <w:rPr>
+                    <w:rFonts w:ascii="Cambria Math" w:eastAsiaTheme="minorEastAsia" w:hAnsi="Cambria Math"/>
+                    <w:i/>
+                  </w:rPr>
+                </m:ctrlPr>
+              </m:sSubPr>
+              <m:e>
+                <m:r>
+                  <w:rPr>
+                    <w:rFonts w:ascii="Cambria Math" w:eastAsiaTheme="minorEastAsia" w:hAnsi="Cambria Math"/>
+                  </w:rPr>
+                  <m:t>T</m:t>
+                </m:r>
+              </m:e>
+              <m:sub>
+                <m:r>
+                  <w:rPr>
+                    <w:rFonts w:ascii="Cambria Math" w:eastAsiaTheme="minorEastAsia" w:hAnsi="Cambria Math"/>
+                  </w:rPr>
+                  <m:t>s</m:t>
+                </m:r>
+              </m:sub>
+            </m:sSub>
+          </m:den>
+        </m:f>
+      </m:oMath>
+      <w:r>
+        <w:rPr>
+          <w:rFonts w:eastAsiaTheme="minorEastAsia"/>
+        </w:rPr>
+        <w:t>.</w:t>
+      </w:r>
+    </w:p>
+    <w:p>
+      <w:pPr>
+        <w:rPr>
+          <w:rFonts w:eastAsiaTheme="minorEastAsia"/>
+        </w:rPr>
+      </w:pPr>
+      <w:r>
+        <w:rPr>
+          <w:rFonts w:eastAsiaTheme="minorEastAsia"/>
+        </w:rPr>
+        <w:t>So how do we get around this? What we can do is pre-warp our frequency constraints before we design the analogue filter</w:t>
+      </w:r>
+      <w:r>
+        <w:rPr>
+          <w:rFonts w:eastAsiaTheme="minorEastAsia"/>
+        </w:rPr>
+        <w:t xml:space="preserve">, so that we end up with the desired performance in the digital filter. </w:t>
+      </w:r>
+    </w:p>
+    <w:p>
+      <w:pPr>
+        <w:rPr>
+          <w:rFonts w:eastAsiaTheme="minorEastAsia"/>
+        </w:rPr>
+      </w:pPr>
+      <w:r>
+        <w:rPr>
+          <w:rFonts w:eastAsiaTheme="minorEastAsia"/>
+        </w:rPr>
+        <w:t xml:space="preserve">Pre-warping is </w:t>
+      </w:r>
+      <w:r>
+        <w:rPr>
+          <w:rFonts w:eastAsiaTheme="minorEastAsia"/>
+        </w:rPr>
+        <w:t>accomplished by</w:t>
+      </w:r>
+      <w:r>
+        <w:rPr>
+          <w:rFonts w:eastAsiaTheme="minorEastAsia"/>
+        </w:rPr>
+        <w:t xml:space="preserve"> inverting the frequency warping</w:t>
+      </w:r>
+      <w:r>
+        <w:rPr>
+          <w:rFonts w:eastAsiaTheme="minorEastAsia"/>
+        </w:rPr>
+        <w:t xml:space="preserve"> relation shown above. </w:t>
+      </w:r>
+    </w:p>
+    <w:p>
+      <w:pPr>
+        <w:rPr>
+          <w:rFonts w:eastAsiaTheme="minorEastAsia"/>
+        </w:rPr>
+      </w:pPr>
+      <m:oMathPara>
+        <m:oMath>
+          <m:sSub>
+            <m:sSubPr>
+              <m:ctrlPr>
+                <w:rPr>
+                  <w:rFonts w:ascii="Cambria Math" w:hAnsi="Cambria Math"/>
+                  <w:i/>
+                </w:rPr>
+              </m:ctrlPr>
+            </m:sSubPr>
+            <m:e>
+              <m:r>
+                <w:rPr>
+                  <w:rFonts w:ascii="Cambria Math" w:hAnsi="Cambria Math"/>
+                </w:rPr>
+                <m:t>ω</m:t>
+              </m:r>
+            </m:e>
+            <m:sub>
+              <m:r>
+                <w:rPr>
+                  <w:rFonts w:ascii="Cambria Math" w:hAnsi="Cambria Math"/>
+                </w:rPr>
+                <m:t>a</m:t>
+              </m:r>
+            </m:sub>
+          </m:sSub>
+          <m:sSub>
+            <m:sSubPr>
+              <m:ctrlPr>
+                <w:rPr>
+                  <w:rFonts w:ascii="Cambria Math" w:hAnsi="Cambria Math"/>
+                  <w:i/>
+                </w:rPr>
+              </m:ctrlPr>
+            </m:sSubPr>
+            <m:e>
+              <m:r>
+                <w:rPr>
+                  <w:rFonts w:ascii="Cambria Math" w:hAnsi="Cambria Math"/>
+                </w:rPr>
+                <m:t>T</m:t>
+              </m:r>
+            </m:e>
+            <m:sub>
+              <m:r>
+                <w:rPr>
+                  <w:rFonts w:ascii="Cambria Math" w:hAnsi="Cambria Math"/>
+                </w:rPr>
+                <m:t>s</m:t>
+              </m:r>
+            </m:sub>
+          </m:sSub>
+          <m:r>
+            <w:rPr>
+              <w:rFonts w:ascii="Cambria Math" w:hAnsi="Cambria Math"/>
+            </w:rPr>
+            <m:t>=2</m:t>
+          </m:r>
+          <m:r>
+            <m:rPr>
+              <m:nor/>
+            </m:rPr>
+            <w:rPr>
+              <w:rFonts w:ascii="Cambria Math" w:hAnsi="Cambria Math"/>
+            </w:rPr>
+            <m:t>tan</m:t>
+          </m:r>
+          <m:d>
+            <m:dPr>
+              <m:ctrlPr>
+                <w:rPr>
+                  <w:rFonts w:ascii="Cambria Math" w:hAnsi="Cambria Math"/>
+                  <w:i/>
+                </w:rPr>
+              </m:ctrlPr>
+            </m:dPr>
+            <m:e>
+              <m:f>
+                <m:fPr>
+                  <m:ctrlPr>
+                    <w:rPr>
+                      <w:rFonts w:ascii="Cambria Math" w:hAnsi="Cambria Math"/>
+                      <w:i/>
+                    </w:rPr>
+                  </m:ctrlPr>
+                </m:fPr>
+                <m:num>
+                  <m:sSub>
+                    <m:sSubPr>
+                      <m:ctrlPr>
+                        <w:rPr>
+                          <w:rFonts w:ascii="Cambria Math" w:hAnsi="Cambria Math"/>
+                          <w:i/>
+                        </w:rPr>
+                      </m:ctrlPr>
+                    </m:sSubPr>
+                    <m:e>
+                      <m:r>
+                        <w:rPr>
+                          <w:rFonts w:ascii="Cambria Math" w:hAnsi="Cambria Math"/>
+                        </w:rPr>
+                        <m:t>ω</m:t>
+                      </m:r>
+                    </m:e>
+                    <m:sub>
+                      <m:r>
+                        <w:rPr>
+                          <w:rFonts w:ascii="Cambria Math" w:hAnsi="Cambria Math"/>
+                        </w:rPr>
+                        <m:t>d</m:t>
+                      </m:r>
+                    </m:sub>
+                  </m:sSub>
+                </m:num>
+                <m:den>
+                  <m:r>
+                    <w:rPr>
+                      <w:rFonts w:ascii="Cambria Math" w:hAnsi="Cambria Math"/>
+                    </w:rPr>
+                    <m:t>2</m:t>
+                  </m:r>
+                </m:den>
+              </m:f>
+            </m:e>
+          </m:d>
+        </m:oMath>
+      </m:oMathPara>
+    </w:p>
+    <w:p>
+      <w:pPr>
+        <w:rPr>
+          <w:rFonts w:eastAsiaTheme="minorEastAsia"/>
+        </w:rPr>
+      </w:pPr>
+      <w:r>
+        <w:rPr>
+          <w:rFonts w:eastAsiaTheme="minorEastAsia"/>
+        </w:rPr>
+        <w:t xml:space="preserve">Note that because we are </w:t>
+      </w:r>
+      <w:r>
+        <w:rPr>
+          <w:rFonts w:eastAsiaTheme="minorEastAsia"/>
+        </w:rPr>
+        <w:t>designing</w:t>
+      </w:r>
+      <w:r>
+        <w:rPr>
+          <w:rFonts w:eastAsiaTheme="minorEastAsia"/>
+        </w:rPr>
+        <w:t xml:space="preserve"> the filter after we pre-wrap, we can choose an arbitrary sampling period here (which</w:t>
+      </w:r>
+      <w:r>
+        <w:rPr>
+          <w:rFonts w:eastAsiaTheme="minorEastAsia"/>
+        </w:rPr>
+        <w:t xml:space="preserve"> is independent of the actual sampling period of the implementation of the filter). </w:t>
+      </w:r>
+      <w:r>
+        <w:rPr>
+          <w:rFonts w:eastAsiaTheme="minorEastAsia"/>
+        </w:rPr>
+        <w:t xml:space="preserve">Thus, </w:t>
+      </w:r>
+      <w:r>
+        <w:rPr>
+          <w:rFonts w:eastAsiaTheme="minorEastAsia"/>
+        </w:rPr>
+        <w:t>with judicious choice of the sampling rate, the pre-warping formula becomes</w:t>
+      </w:r>
+    </w:p>
+    <w:p>
+      <w:pPr>
+        <w:rPr>
+          <w:rFonts w:eastAsiaTheme="minorEastAsia"/>
+        </w:rPr>
+      </w:pPr>
+      <m:oMathPara>
+        <m:oMath>
+          <m:sSub>
+            <m:sSubPr>
+              <m:ctrlPr>
+                <w:rPr>
+                  <w:rFonts w:ascii="Cambria Math" w:hAnsi="Cambria Math"/>
+                  <w:i/>
+                </w:rPr>
+              </m:ctrlPr>
+            </m:sSubPr>
+            <m:e>
+              <m:r>
+                <w:rPr>
+                  <w:rFonts w:ascii="Cambria Math" w:hAnsi="Cambria Math"/>
+                </w:rPr>
+                <m:t>ω</m:t>
+              </m:r>
+            </m:e>
+            <m:sub>
+              <m:r>
+                <w:rPr>
+                  <w:rFonts w:ascii="Cambria Math" w:hAnsi="Cambria Math"/>
+                </w:rPr>
+                <m:t>a</m:t>
+              </m:r>
+            </m:sub>
+          </m:sSub>
+          <m:r>
+            <w:rPr>
+              <w:rFonts w:ascii="Cambria Math" w:hAnsi="Cambria Math"/>
+            </w:rPr>
+            <m:t>=tan</m:t>
+          </m:r>
+          <m:d>
+            <m:dPr>
+              <m:ctrlPr>
+                <w:rPr>
+                  <w:rFonts w:ascii="Cambria Math" w:hAnsi="Cambria Math"/>
+                  <w:i/>
+                </w:rPr>
+              </m:ctrlPr>
+            </m:dPr>
+            <m:e>
+              <m:f>
+                <m:fPr>
+                  <m:ctrlPr>
+                    <w:rPr>
+                      <w:rFonts w:ascii="Cambria Math" w:hAnsi="Cambria Math"/>
+                      <w:i/>
+                    </w:rPr>
+                  </m:ctrlPr>
+                </m:fPr>
+                <m:num>
+                  <m:sSub>
+                    <m:sSubPr>
+                      <m:ctrlPr>
+                        <w:rPr>
+                          <w:rFonts w:ascii="Cambria Math" w:hAnsi="Cambria Math"/>
+                          <w:i/>
+                        </w:rPr>
+                      </m:ctrlPr>
+                    </m:sSubPr>
+                    <m:e>
+                      <m:r>
+                        <w:rPr>
+                          <w:rFonts w:ascii="Cambria Math" w:hAnsi="Cambria Math"/>
+                        </w:rPr>
+                        <m:t>ω</m:t>
+                      </m:r>
+                    </m:e>
+                    <m:sub>
+                      <m:r>
+                        <w:rPr>
+                          <w:rFonts w:ascii="Cambria Math" w:hAnsi="Cambria Math"/>
+                        </w:rPr>
+                        <m:t>d</m:t>
+                      </m:r>
+                    </m:sub>
+                  </m:sSub>
+                </m:num>
+                <m:den>
+                  <m:r>
+                    <w:rPr>
+                      <w:rFonts w:ascii="Cambria Math" w:hAnsi="Cambria Math"/>
+                    </w:rPr>
+                    <m:t>2</m:t>
+                  </m:r>
+                </m:den>
+              </m:f>
+            </m:e>
+          </m:d>
+        </m:oMath>
+      </m:oMathPara>
+    </w:p>
+    <w:p>
+      <w:pPr>
+        <w:rPr>
+          <w:rFonts w:eastAsiaTheme="minorEastAsia"/>
+        </w:rPr>
+      </w:pPr>
+      <w:r>
+        <w:rPr>
+          <w:rFonts w:eastAsiaTheme="minorEastAsia"/>
+        </w:rPr>
+        <w:t xml:space="preserve">With the bilinear </w:t>
+      </w:r>
+      <w:r>
+        <w:rPr>
+          <w:rFonts w:eastAsiaTheme="minorEastAsia"/>
+        </w:rPr>
+        <w:t xml:space="preserve">transform and pre-warping </w:t>
+      </w:r>
+      <w:r>
+        <w:rPr>
+          <w:rFonts w:eastAsiaTheme="minorEastAsia"/>
+        </w:rPr>
+        <w:t>formula in hand, we are ready</w:t>
+      </w:r>
+      <w:r>
+        <w:rPr>
+          <w:rFonts w:eastAsiaTheme="minorEastAsia"/>
+        </w:rPr>
+        <w:t xml:space="preserve"> to design an IIR filter.</w:t>
+      </w:r>
+      <w:r>
+        <w:rPr>
+          <w:rFonts w:eastAsiaTheme="minorEastAsia"/>
+        </w:rPr>
+        <w:t xml:space="preserve"> The process is as follows:</w:t>
+      </w:r>
+    </w:p>
+    <w:p>
+      <w:pPr>
+        <w:pStyle w:val="ListParagraph"/>
+        <w:numPr>
+          <w:ilvl w:val="0"/>
+          <w:numId w:val="11"/>
+        </w:numPr>
+      </w:pPr>
+      <w:r>
+        <w:t>Specify the filter performance criteria as required</w:t>
+      </w:r>
+    </w:p>
+    <w:p>
+      <w:pPr>
+        <w:pStyle w:val="ListParagraph"/>
+        <w:numPr>
+          <w:ilvl w:val="0"/>
+          <w:numId w:val="11"/>
+        </w:numPr>
+      </w:pPr>
+      <w:r>
+        <w:t>Pre-warp corner frequency/frequencies</w:t>
+      </w:r>
+    </w:p>
+    <w:p>
+      <w:pPr>
+        <w:pStyle w:val="ListParagraph"/>
+        <w:numPr>
+          <w:ilvl w:val="0"/>
+          <w:numId w:val="11"/>
+        </w:numPr>
+      </w:pPr>
+      <w:r>
+        <w:t>Design an analogue filter which meets</w:t>
+      </w:r>
+      <w:r>
+        <w:t xml:space="preserve"> the performance </w:t>
+      </w:r>
+      <w:r>
+        <w:t>at the pre-warp frequencies</w:t>
+      </w:r>
+    </w:p>
+    <w:p>
+      <w:pPr>
+        <w:pStyle w:val="ListParagraph"/>
+        <w:numPr>
+          <w:ilvl w:val="0"/>
+          <w:numId w:val="11"/>
+        </w:numPr>
+      </w:pPr>
+      <w:r>
+        <w:t xml:space="preserve">Substitute for </w:t>
+      </w:r>
+      <w:r>
+        <w:rPr>
+          <w:i/>
+          <w:iCs/>
+        </w:rPr>
+        <w:t>s</w:t>
+      </w:r>
+      <w:r>
+        <w:t xml:space="preserve"> in the transfer function of the analogue filter using the bilinear transformation. </w:t>
+      </w:r>
+    </w:p>
+    <w:p>
+      <w:pPr>
+        <w:pStyle w:val="ListParagraph"/>
+        <w:numPr>
+          <w:ilvl w:val="0"/>
+          <w:numId w:val="11"/>
+        </w:numPr>
+      </w:pPr>
+      <w:r>
+        <w:t xml:space="preserve">Use the resulting digital transfer function to implement the </w:t>
+      </w:r>
+      <w:r>
+        <w:t>filter in software/hardware.</w:t>
+      </w:r>
+    </w:p>
     <w:p/>
     <w:sectPr>
       <w:pgSz w:w="11906" w:h="16838"/>
@@ -335,7 +1243,7 @@
         <w:rFonts w:ascii="Symbol" w:eastAsiaTheme="minorHAnsi" w:hAnsi="Symbol" w:cstheme="minorBidi" w:hint="default"/>
       </w:rPr>
     </w:lvl>
-    <w:lvl w:ilvl="1" w:tplc="08090003" w:tentative="1">
+    <w:lvl w:ilvl="1" w:tplc="08090003">
       <w:start w:val="1"/>
       <w:numFmt w:val="bullet"/>
       <w:lvlText w:val="o"/>

</xml_diff>